<commit_message>
Add Docker Swarm notes
</commit_message>
<xml_diff>
--- a/Docker_Details.docx
+++ b/Docker_Details.docx
@@ -1,6 +1,6 @@
 
 <file path=word/document.xml><?xml version="1.0" encoding="utf-8"?>
-<w:document xmlns:wpc="http://schemas.microsoft.com/office/word/2010/wordprocessingCanvas" xmlns:cx="http://schemas.microsoft.com/office/drawing/2014/chartex" xmlns:cx1="http://schemas.microsoft.com/office/drawing/2015/9/8/chartex" xmlns:mc="http://schemas.openxmlformats.org/markup-compatibility/2006" xmlns:o="urn:schemas-microsoft-com:office:office" xmlns:r="http://schemas.openxmlformats.org/officeDocument/2006/relationships" xmlns:m="http://schemas.openxmlformats.org/officeDocument/2006/math" xmlns:v="urn:schemas-microsoft-com:vml" xmlns:wp14="http://schemas.microsoft.com/office/word/2010/wordprocessingDrawing" xmlns:wp="http://schemas.openxmlformats.org/drawingml/2006/wordprocessingDrawing" xmlns:w10="urn:schemas-microsoft-com:office:word" xmlns:w="http://schemas.openxmlformats.org/wordprocessingml/2006/main" xmlns:w14="http://schemas.microsoft.com/office/word/2010/wordml" xmlns:w15="http://schemas.microsoft.com/office/word/2012/wordml" xmlns:w16se="http://schemas.microsoft.com/office/word/2015/wordml/symex" xmlns:wpg="http://schemas.microsoft.com/office/word/2010/wordprocessingGroup" xmlns:wpi="http://schemas.microsoft.com/office/word/2010/wordprocessingInk" xmlns:wne="http://schemas.microsoft.com/office/word/2006/wordml" xmlns:wps="http://schemas.microsoft.com/office/word/2010/wordprocessingShape" mc:Ignorable="w14 w15 w16se wp14">
+<w:document xmlns:wpc="http://schemas.microsoft.com/office/word/2010/wordprocessingCanvas" xmlns:mc="http://schemas.openxmlformats.org/markup-compatibility/2006" xmlns:o="urn:schemas-microsoft-com:office:office" xmlns:r="http://schemas.openxmlformats.org/officeDocument/2006/relationships" xmlns:m="http://schemas.openxmlformats.org/officeDocument/2006/math" xmlns:v="urn:schemas-microsoft-com:vml" xmlns:wp14="http://schemas.microsoft.com/office/word/2010/wordprocessingDrawing" xmlns:wp="http://schemas.openxmlformats.org/drawingml/2006/wordprocessingDrawing" xmlns:w10="urn:schemas-microsoft-com:office:word" xmlns:w="http://schemas.openxmlformats.org/wordprocessingml/2006/main" xmlns:w14="http://schemas.microsoft.com/office/word/2010/wordml" xmlns:w15="http://schemas.microsoft.com/office/word/2012/wordml" xmlns:wpg="http://schemas.microsoft.com/office/word/2010/wordprocessingGroup" xmlns:wpi="http://schemas.microsoft.com/office/word/2010/wordprocessingInk" xmlns:wne="http://schemas.microsoft.com/office/word/2006/wordml" xmlns:wps="http://schemas.microsoft.com/office/word/2010/wordprocessingShape" mc:Ignorable="w14 w15 wp14">
   <w:body>
     <w:p>
       <w:r>
@@ -144,6 +144,7 @@
       <w:r>
         <w:rPr>
           <w:noProof/>
+          <w:lang w:val="en-IN" w:eastAsia="en-IN"/>
         </w:rPr>
         <w:drawing>
           <wp:inline distT="0" distB="0" distL="0" distR="0">
@@ -385,6 +386,7 @@
       <w:r>
         <w:rPr>
           <w:noProof/>
+          <w:lang w:val="en-IN" w:eastAsia="en-IN"/>
         </w:rPr>
         <w:drawing>
           <wp:inline distT="0" distB="0" distL="0" distR="0">
@@ -1177,6 +1179,7 @@
       <w:r>
         <w:rPr>
           <w:noProof/>
+          <w:lang w:val="en-IN" w:eastAsia="en-IN"/>
         </w:rPr>
         <w:drawing>
           <wp:inline distT="0" distB="0" distL="0" distR="0">
@@ -1227,6 +1230,7 @@
       <w:r>
         <w:rPr>
           <w:noProof/>
+          <w:lang w:val="en-IN" w:eastAsia="en-IN"/>
         </w:rPr>
         <w:lastRenderedPageBreak/>
         <w:drawing>
@@ -1294,6 +1298,7 @@
       <w:r>
         <w:rPr>
           <w:noProof/>
+          <w:lang w:val="en-IN" w:eastAsia="en-IN"/>
         </w:rPr>
         <w:drawing>
           <wp:inline distT="0" distB="0" distL="0" distR="0">
@@ -1726,6 +1731,7 @@
       <w:r>
         <w:rPr>
           <w:noProof/>
+          <w:lang w:val="en-IN" w:eastAsia="en-IN"/>
         </w:rPr>
         <w:drawing>
           <wp:inline distT="0" distB="0" distL="0" distR="0">
@@ -2103,8 +2109,13 @@
       <w:pPr>
         <w:pStyle w:val="ListParagraph"/>
       </w:pPr>
-      <w:r>
-        <w:t>docker start &lt;</w:t>
+      <w:proofErr w:type="spellStart"/>
+      <w:r>
+        <w:t>docker</w:t>
+      </w:r>
+      <w:proofErr w:type="spellEnd"/>
+      <w:r>
+        <w:t xml:space="preserve"> start &lt;</w:t>
       </w:r>
       <w:proofErr w:type="spellStart"/>
       <w:r>
@@ -2417,6 +2428,7 @@
       <w:r>
         <w:rPr>
           <w:noProof/>
+          <w:lang w:val="en-IN" w:eastAsia="en-IN"/>
         </w:rPr>
         <w:drawing>
           <wp:inline distT="0" distB="0" distL="0" distR="0">
@@ -2551,6 +2563,7 @@
       <w:r>
         <w:rPr>
           <w:noProof/>
+          <w:lang w:val="en-IN" w:eastAsia="en-IN"/>
         </w:rPr>
         <w:lastRenderedPageBreak/>
         <w:drawing>
@@ -2838,52 +2851,522 @@
       <w:r>
         <w:t>Define the services that makeup the application.</w:t>
       </w:r>
+    </w:p>
+    <w:p>
+      <w:pPr>
+        <w:pStyle w:val="ListParagraph"/>
+        <w:numPr>
+          <w:ilvl w:val="0"/>
+          <w:numId w:val="25"/>
+        </w:numPr>
+      </w:pPr>
+      <w:r>
+        <w:t>Start the entire application with a single command.</w:t>
+      </w:r>
+    </w:p>
+    <w:p/>
+    <w:p>
+      <w:pPr>
+        <w:pStyle w:val="ListParagraph"/>
+      </w:pPr>
+    </w:p>
+    <w:p>
+      <w:pPr>
+        <w:pStyle w:val="ListParagraph"/>
+      </w:pPr>
+    </w:p>
+    <w:p>
+      <w:pPr>
+        <w:pStyle w:val="ListParagraph"/>
+      </w:pPr>
+    </w:p>
+    <w:p>
+      <w:pPr>
+        <w:pStyle w:val="ListParagraph"/>
+      </w:pPr>
+    </w:p>
+    <w:p>
+      <w:pPr>
+        <w:pStyle w:val="ListParagraph"/>
+      </w:pPr>
+    </w:p>
+    <w:p>
+      <w:pPr>
+        <w:pStyle w:val="ListParagraph"/>
+        <w:numPr>
+          <w:ilvl w:val="0"/>
+          <w:numId w:val="1"/>
+        </w:numPr>
+      </w:pPr>
+      <w:r>
+        <w:lastRenderedPageBreak/>
+        <w:t>Docker swarm concepts?</w:t>
+      </w:r>
+    </w:p>
+    <w:p>
+      <w:pPr>
+        <w:pStyle w:val="ListParagraph"/>
+      </w:pPr>
+      <w:r>
+        <w:rPr>
+          <w:noProof/>
+          <w:lang w:val="en-IN" w:eastAsia="en-IN"/>
+        </w:rPr>
+        <w:drawing>
+          <wp:inline distT="0" distB="0" distL="0" distR="0">
+            <wp:extent cx="4962525" cy="2809875"/>
+            <wp:effectExtent l="0" t="0" r="9525" b="9525"/>
+            <wp:docPr id="8" name="Picture 8"/>
+            <wp:cNvGraphicFramePr>
+              <a:graphicFrameLocks xmlns:a="http://schemas.openxmlformats.org/drawingml/2006/main" noChangeAspect="1"/>
+            </wp:cNvGraphicFramePr>
+            <a:graphic xmlns:a="http://schemas.openxmlformats.org/drawingml/2006/main">
+              <a:graphicData uri="http://schemas.openxmlformats.org/drawingml/2006/picture">
+                <pic:pic xmlns:pic="http://schemas.openxmlformats.org/drawingml/2006/picture">
+                  <pic:nvPicPr>
+                    <pic:cNvPr id="8" name="docker_swarm_1.jpg"/>
+                    <pic:cNvPicPr/>
+                  </pic:nvPicPr>
+                  <pic:blipFill>
+                    <a:blip r:embed="rId14">
+                      <a:extLst>
+                        <a:ext uri="{28A0092B-C50C-407E-A947-70E740481C1C}">
+                          <a14:useLocalDpi xmlns:a14="http://schemas.microsoft.com/office/drawing/2010/main" val="0"/>
+                        </a:ext>
+                      </a:extLst>
+                    </a:blip>
+                    <a:stretch>
+                      <a:fillRect/>
+                    </a:stretch>
+                  </pic:blipFill>
+                  <pic:spPr>
+                    <a:xfrm>
+                      <a:off x="0" y="0"/>
+                      <a:ext cx="4962525" cy="2809875"/>
+                    </a:xfrm>
+                    <a:prstGeom prst="rect">
+                      <a:avLst/>
+                    </a:prstGeom>
+                  </pic:spPr>
+                </pic:pic>
+              </a:graphicData>
+            </a:graphic>
+          </wp:inline>
+        </w:drawing>
+      </w:r>
+    </w:p>
+    <w:p>
+      <w:pPr>
+        <w:ind w:left="720"/>
+      </w:pPr>
+      <w:r>
+        <w:t xml:space="preserve"> </w:t>
+      </w:r>
+    </w:p>
+    <w:p>
+      <w:pPr>
+        <w:pStyle w:val="ListParagraph"/>
+        <w:numPr>
+          <w:ilvl w:val="0"/>
+          <w:numId w:val="26"/>
+        </w:numPr>
+      </w:pPr>
+      <w:r>
+        <w:t>Multi-container</w:t>
+      </w:r>
+      <w:r>
+        <w:t>, multi</w:t>
+      </w:r>
+      <w:r>
+        <w:t>-machine applications.</w:t>
+      </w:r>
+    </w:p>
+    <w:p>
+      <w:pPr>
+        <w:pStyle w:val="ListParagraph"/>
+        <w:numPr>
+          <w:ilvl w:val="0"/>
+          <w:numId w:val="26"/>
+        </w:numPr>
+      </w:pPr>
+      <w:r>
+        <w:t>A swarm is a group of machines that are running Docker and joined into a cluster.</w:t>
+      </w:r>
+    </w:p>
+    <w:p>
+      <w:pPr>
+        <w:pStyle w:val="ListParagraph"/>
+        <w:numPr>
+          <w:ilvl w:val="0"/>
+          <w:numId w:val="26"/>
+        </w:numPr>
+      </w:pPr>
+      <w:r>
+        <w:t xml:space="preserve">Docker CLI to create and manager a swarm; also to deploy application </w:t>
+      </w:r>
+      <w:r>
+        <w:t>services on</w:t>
+      </w:r>
+      <w:r>
+        <w:t xml:space="preserve"> swarm</w:t>
+      </w:r>
+    </w:p>
+    <w:p>
+      <w:pPr>
+        <w:pStyle w:val="ListParagraph"/>
+        <w:numPr>
+          <w:ilvl w:val="0"/>
+          <w:numId w:val="26"/>
+        </w:numPr>
+      </w:pPr>
+      <w:r>
+        <w:t>Cluster management integrated with Docker Engine.</w:t>
+      </w:r>
+    </w:p>
+    <w:p>
+      <w:pPr>
+        <w:pStyle w:val="ListParagraph"/>
+        <w:numPr>
+          <w:ilvl w:val="0"/>
+          <w:numId w:val="26"/>
+        </w:numPr>
+      </w:pPr>
+      <w:r>
+        <w:t>Secure by default</w:t>
+      </w:r>
+    </w:p>
+    <w:p>
+      <w:pPr>
+        <w:pStyle w:val="ListParagraph"/>
+        <w:numPr>
+          <w:ilvl w:val="0"/>
+          <w:numId w:val="26"/>
+        </w:numPr>
+      </w:pPr>
+      <w:r>
+        <w:t>Built using swarmkit</w:t>
+      </w:r>
+    </w:p>
+    <w:p>
+      <w:pPr>
+        <w:pStyle w:val="ListParagraph"/>
+      </w:pPr>
+    </w:p>
+    <w:p>
+      <w:pPr>
+        <w:pStyle w:val="ListParagraph"/>
+      </w:pPr>
+      <w:r>
+        <w:rPr>
+          <w:noProof/>
+          <w:lang w:val="en-IN" w:eastAsia="en-IN"/>
+        </w:rPr>
+        <w:drawing>
+          <wp:inline distT="0" distB="0" distL="0" distR="0">
+            <wp:extent cx="5943600" cy="2691130"/>
+            <wp:effectExtent l="0" t="0" r="0" b="0"/>
+            <wp:docPr id="9" name="Picture 9"/>
+            <wp:cNvGraphicFramePr>
+              <a:graphicFrameLocks xmlns:a="http://schemas.openxmlformats.org/drawingml/2006/main" noChangeAspect="1"/>
+            </wp:cNvGraphicFramePr>
+            <a:graphic xmlns:a="http://schemas.openxmlformats.org/drawingml/2006/main">
+              <a:graphicData uri="http://schemas.openxmlformats.org/drawingml/2006/picture">
+                <pic:pic xmlns:pic="http://schemas.openxmlformats.org/drawingml/2006/picture">
+                  <pic:nvPicPr>
+                    <pic:cNvPr id="9" name="docker_swarm_2.jpg"/>
+                    <pic:cNvPicPr/>
+                  </pic:nvPicPr>
+                  <pic:blipFill>
+                    <a:blip r:embed="rId15">
+                      <a:extLst>
+                        <a:ext uri="{28A0092B-C50C-407E-A947-70E740481C1C}">
+                          <a14:useLocalDpi xmlns:a14="http://schemas.microsoft.com/office/drawing/2010/main" val="0"/>
+                        </a:ext>
+                      </a:extLst>
+                    </a:blip>
+                    <a:stretch>
+                      <a:fillRect/>
+                    </a:stretch>
+                  </pic:blipFill>
+                  <pic:spPr>
+                    <a:xfrm>
+                      <a:off x="0" y="0"/>
+                      <a:ext cx="5943600" cy="2691130"/>
+                    </a:xfrm>
+                    <a:prstGeom prst="rect">
+                      <a:avLst/>
+                    </a:prstGeom>
+                  </pic:spPr>
+                </pic:pic>
+              </a:graphicData>
+            </a:graphic>
+          </wp:inline>
+        </w:drawing>
+      </w:r>
+    </w:p>
+    <w:p>
+      <w:pPr>
+        <w:pStyle w:val="ListParagraph"/>
+      </w:pPr>
+    </w:p>
+    <w:p>
+      <w:pPr>
+        <w:pStyle w:val="ListParagraph"/>
+      </w:pPr>
+    </w:p>
+    <w:p>
+      <w:pPr>
+        <w:pStyle w:val="ListParagraph"/>
+        <w:numPr>
+          <w:ilvl w:val="0"/>
+          <w:numId w:val="27"/>
+        </w:numPr>
+      </w:pPr>
+      <w:r>
+        <w:t>A swarm consists of multiple Docker hosts which run in swarm mode and act as managers and workers.</w:t>
+      </w:r>
+    </w:p>
+    <w:p>
+      <w:pPr>
+        <w:pStyle w:val="ListParagraph"/>
+        <w:numPr>
+          <w:ilvl w:val="0"/>
+          <w:numId w:val="27"/>
+        </w:numPr>
+      </w:pPr>
+      <w:r>
+        <w:lastRenderedPageBreak/>
+        <w:t>Manager node handles cluster management and orchestration functions.</w:t>
+      </w:r>
+    </w:p>
+    <w:p>
+      <w:pPr>
+        <w:pStyle w:val="ListParagraph"/>
+        <w:numPr>
+          <w:ilvl w:val="0"/>
+          <w:numId w:val="27"/>
+        </w:numPr>
+      </w:pPr>
+      <w:r>
+        <w:t>Worker node run swarm services.</w:t>
+      </w:r>
+    </w:p>
+    <w:p>
+      <w:pPr>
+        <w:pStyle w:val="ListParagraph"/>
+        <w:numPr>
+          <w:ilvl w:val="0"/>
+          <w:numId w:val="27"/>
+        </w:numPr>
+      </w:pPr>
+      <w:r>
+        <w:t>By default, manager nodes also run services as worker nodes.</w:t>
+      </w:r>
+    </w:p>
+    <w:p>
+      <w:pPr>
+        <w:pStyle w:val="ListParagraph"/>
+        <w:numPr>
+          <w:ilvl w:val="0"/>
+          <w:numId w:val="27"/>
+        </w:numPr>
+      </w:pPr>
+      <w:r>
+        <w:t>Standalone containers can still run on any of the Docker hosts participating in the swarm.</w:t>
+      </w:r>
+    </w:p>
+    <w:p>
+      <w:pPr>
+        <w:ind w:firstLine="720"/>
+        <w:rPr>
+          <w:b/>
+        </w:rPr>
+      </w:pPr>
+      <w:r>
+        <w:rPr>
+          <w:b/>
+        </w:rPr>
+        <w:t xml:space="preserve">Raft </w:t>
+      </w:r>
+      <w:r>
+        <w:rPr>
+          <w:b/>
+        </w:rPr>
+        <w:t xml:space="preserve">  </w:t>
+      </w:r>
+      <w:r>
+        <w:rPr>
+          <w:b/>
+        </w:rPr>
+        <w:t>Implementation:</w:t>
+      </w:r>
+    </w:p>
+    <w:p>
+      <w:pPr>
+        <w:pStyle w:val="ListParagraph"/>
+        <w:numPr>
+          <w:ilvl w:val="0"/>
+          <w:numId w:val="28"/>
+        </w:numPr>
+      </w:pPr>
+      <w:r>
+        <w:t>Managers maintain a consistent internal state of the entire swarm.</w:t>
+      </w:r>
+    </w:p>
+    <w:p>
+      <w:pPr>
+        <w:pStyle w:val="ListParagraph"/>
+        <w:numPr>
+          <w:ilvl w:val="0"/>
+          <w:numId w:val="28"/>
+        </w:numPr>
+      </w:pPr>
+      <w:r>
+        <w:t>If the swarm loses the quorum of managers, the swarm can’t perform management tasks.</w:t>
+      </w:r>
+    </w:p>
+    <w:p>
+      <w:pPr>
+        <w:pStyle w:val="ListParagraph"/>
+        <w:numPr>
+          <w:ilvl w:val="0"/>
+          <w:numId w:val="28"/>
+        </w:numPr>
+      </w:pPr>
+      <w:r>
+        <w:t>You should maintain an odd number of managers to support manager node failures.</w:t>
+      </w:r>
+    </w:p>
+    <w:p>
+      <w:pPr>
+        <w:pStyle w:val="ListParagraph"/>
+        <w:numPr>
+          <w:ilvl w:val="0"/>
+          <w:numId w:val="28"/>
+        </w:numPr>
+      </w:pPr>
+      <w:r>
+        <w:t>N manager cluster tolerates the loss of at most (N-1)/2 managers.</w:t>
+      </w:r>
+    </w:p>
+    <w:p>
+      <w:pPr>
+        <w:ind w:firstLine="720"/>
+        <w:rPr>
+          <w:b/>
+        </w:rPr>
+      </w:pPr>
+      <w:r>
+        <w:rPr>
+          <w:b/>
+        </w:rPr>
+        <w:t xml:space="preserve">Deploy services to </w:t>
+      </w:r>
+      <w:r>
+        <w:rPr>
+          <w:b/>
+        </w:rPr>
+        <w:t xml:space="preserve">a </w:t>
+      </w:r>
+      <w:r>
+        <w:rPr>
+          <w:b/>
+        </w:rPr>
+        <w:t>swarm:</w:t>
+      </w:r>
+    </w:p>
+    <w:p>
+      <w:pPr>
+        <w:ind w:firstLine="720"/>
+      </w:pPr>
+      <w:r>
+        <w:t xml:space="preserve">Service is a </w:t>
+      </w:r>
+      <w:r>
+        <w:t>definition of</w:t>
+      </w:r>
+      <w:r>
+        <w:t xml:space="preserve"> </w:t>
+      </w:r>
+      <w:r>
+        <w:t>ta</w:t>
+      </w:r>
+      <w:r>
+        <w:t>sk</w:t>
+      </w:r>
+      <w:r>
+        <w:t>s to execute on Manager or Worker nodes.</w:t>
+      </w:r>
+    </w:p>
+    <w:p>
+      <w:pPr>
+        <w:ind w:firstLine="720"/>
+      </w:pPr>
+      <w:r>
+        <w:t>Declarative Model for services.</w:t>
+      </w:r>
+    </w:p>
+    <w:p>
+      <w:pPr>
+        <w:ind w:firstLine="720"/>
+      </w:pPr>
+      <w:r>
+        <w:t xml:space="preserve">Scaling </w:t>
+      </w:r>
+    </w:p>
+    <w:p>
+      <w:pPr>
+        <w:ind w:firstLine="720"/>
+      </w:pPr>
+      <w:r>
+        <w:t>Desired state reconciliation</w:t>
+      </w:r>
+    </w:p>
+    <w:p>
+      <w:pPr>
+        <w:ind w:firstLine="720"/>
+      </w:pPr>
+      <w:r>
+        <w:t>Service Discovery</w:t>
+      </w:r>
+    </w:p>
+    <w:p>
+      <w:pPr>
+        <w:ind w:firstLine="720"/>
+      </w:pPr>
+      <w:r>
+        <w:t>Rolling Updates</w:t>
+      </w:r>
+    </w:p>
+    <w:p>
+      <w:pPr>
+        <w:ind w:firstLine="720"/>
+      </w:pPr>
+      <w:r>
+        <w:t>Load Balancing</w:t>
+      </w:r>
+    </w:p>
+    <w:p>
+      <w:pPr>
+        <w:ind w:firstLine="720"/>
+      </w:pPr>
+      <w:r>
+        <w:t>Internal DNS Component</w:t>
+      </w:r>
       <w:bookmarkStart w:id="0" w:name="_GoBack"/>
       <w:bookmarkEnd w:id="0"/>
-    </w:p>
-    <w:p>
-      <w:pPr>
-        <w:pStyle w:val="ListParagraph"/>
-        <w:numPr>
-          <w:ilvl w:val="0"/>
-          <w:numId w:val="25"/>
-        </w:numPr>
-      </w:pPr>
-      <w:r>
-        <w:t>Start the entire application with a single command.</w:t>
-      </w:r>
-    </w:p>
-    <w:p>
-      <w:pPr>
-        <w:ind w:left="720"/>
-      </w:pPr>
       <w:r>
         <w:t xml:space="preserve"> </w:t>
       </w:r>
     </w:p>
     <w:p>
       <w:pPr>
-        <w:pStyle w:val="ListParagraph"/>
-      </w:pPr>
-    </w:p>
-    <w:p>
-      <w:pPr>
-        <w:pStyle w:val="ListParagraph"/>
-      </w:pPr>
-    </w:p>
-    <w:p>
-      <w:pPr>
-        <w:pStyle w:val="ListParagraph"/>
-      </w:pPr>
-    </w:p>
-    <w:p>
-      <w:pPr>
-        <w:pStyle w:val="ListParagraph"/>
-      </w:pPr>
-    </w:p>
-    <w:p>
-      <w:pPr>
-        <w:pStyle w:val="ListParagraph"/>
+        <w:ind w:firstLine="720"/>
+      </w:pPr>
+    </w:p>
+    <w:p>
+      <w:pPr>
+        <w:ind w:firstLine="720"/>
       </w:pPr>
     </w:p>
     <w:p>
@@ -2912,8 +3395,8 @@
 </file>
 
 <file path=word/numbering.xml><?xml version="1.0" encoding="utf-8"?>
-<w:numbering xmlns:wpc="http://schemas.microsoft.com/office/word/2010/wordprocessingCanvas" xmlns:cx="http://schemas.microsoft.com/office/drawing/2014/chartex" xmlns:cx1="http://schemas.microsoft.com/office/drawing/2015/9/8/chartex" xmlns:mc="http://schemas.openxmlformats.org/markup-compatibility/2006" xmlns:o="urn:schemas-microsoft-com:office:office" xmlns:r="http://schemas.openxmlformats.org/officeDocument/2006/relationships" xmlns:m="http://schemas.openxmlformats.org/officeDocument/2006/math" xmlns:v="urn:schemas-microsoft-com:vml" xmlns:wp14="http://schemas.microsoft.com/office/word/2010/wordprocessingDrawing" xmlns:wp="http://schemas.openxmlformats.org/drawingml/2006/wordprocessingDrawing" xmlns:w10="urn:schemas-microsoft-com:office:word" xmlns:w="http://schemas.openxmlformats.org/wordprocessingml/2006/main" xmlns:w14="http://schemas.microsoft.com/office/word/2010/wordml" xmlns:w15="http://schemas.microsoft.com/office/word/2012/wordml" xmlns:w16se="http://schemas.microsoft.com/office/word/2015/wordml/symex" xmlns:wpg="http://schemas.microsoft.com/office/word/2010/wordprocessingGroup" xmlns:wpi="http://schemas.microsoft.com/office/word/2010/wordprocessingInk" xmlns:wne="http://schemas.microsoft.com/office/word/2006/wordml" xmlns:wps="http://schemas.microsoft.com/office/word/2010/wordprocessingShape" mc:Ignorable="w14 w15 w16se wp14">
-  <w:abstractNum w:abstractNumId="0" w15:restartNumberingAfterBreak="0">
+<w:numbering xmlns:wpc="http://schemas.microsoft.com/office/word/2010/wordprocessingCanvas" xmlns:mc="http://schemas.openxmlformats.org/markup-compatibility/2006" xmlns:o="urn:schemas-microsoft-com:office:office" xmlns:r="http://schemas.openxmlformats.org/officeDocument/2006/relationships" xmlns:m="http://schemas.openxmlformats.org/officeDocument/2006/math" xmlns:v="urn:schemas-microsoft-com:vml" xmlns:wp14="http://schemas.microsoft.com/office/word/2010/wordprocessingDrawing" xmlns:wp="http://schemas.openxmlformats.org/drawingml/2006/wordprocessingDrawing" xmlns:w10="urn:schemas-microsoft-com:office:word" xmlns:w="http://schemas.openxmlformats.org/wordprocessingml/2006/main" xmlns:w14="http://schemas.microsoft.com/office/word/2010/wordml" xmlns:w15="http://schemas.microsoft.com/office/word/2012/wordml" xmlns:wpg="http://schemas.microsoft.com/office/word/2010/wordprocessingGroup" xmlns:wpi="http://schemas.microsoft.com/office/word/2010/wordprocessingInk" xmlns:wne="http://schemas.microsoft.com/office/word/2006/wordml" xmlns:wps="http://schemas.microsoft.com/office/word/2010/wordprocessingShape" mc:Ignorable="w14 w15 wp14">
+  <w:abstractNum w:abstractNumId="0">
     <w:nsid w:val="03EC2ED1"/>
     <w:multiLevelType w:val="hybridMultilevel"/>
     <w:tmpl w:val="7848F24E"/>
@@ -3026,7 +3509,7 @@
       </w:rPr>
     </w:lvl>
   </w:abstractNum>
-  <w:abstractNum w:abstractNumId="1" w15:restartNumberingAfterBreak="0">
+  <w:abstractNum w:abstractNumId="1">
     <w:nsid w:val="0CEB3BAA"/>
     <w:multiLevelType w:val="hybridMultilevel"/>
     <w:tmpl w:val="5798BA0A"/>
@@ -3139,7 +3622,120 @@
       </w:rPr>
     </w:lvl>
   </w:abstractNum>
-  <w:abstractNum w:abstractNumId="2" w15:restartNumberingAfterBreak="0">
+  <w:abstractNum w:abstractNumId="2">
+    <w:nsid w:val="0E132A3F"/>
+    <w:multiLevelType w:val="hybridMultilevel"/>
+    <w:tmpl w:val="01D20CA4"/>
+    <w:lvl w:ilvl="0" w:tplc="40090001">
+      <w:start w:val="1"/>
+      <w:numFmt w:val="bullet"/>
+      <w:lvlText w:val=""/>
+      <w:lvlJc w:val="left"/>
+      <w:pPr>
+        <w:ind w:left="1440" w:hanging="360"/>
+      </w:pPr>
+      <w:rPr>
+        <w:rFonts w:ascii="Symbol" w:hAnsi="Symbol" w:hint="default"/>
+      </w:rPr>
+    </w:lvl>
+    <w:lvl w:ilvl="1" w:tplc="40090003" w:tentative="1">
+      <w:start w:val="1"/>
+      <w:numFmt w:val="bullet"/>
+      <w:lvlText w:val="o"/>
+      <w:lvlJc w:val="left"/>
+      <w:pPr>
+        <w:ind w:left="2160" w:hanging="360"/>
+      </w:pPr>
+      <w:rPr>
+        <w:rFonts w:ascii="Courier New" w:hAnsi="Courier New" w:cs="Courier New" w:hint="default"/>
+      </w:rPr>
+    </w:lvl>
+    <w:lvl w:ilvl="2" w:tplc="40090005" w:tentative="1">
+      <w:start w:val="1"/>
+      <w:numFmt w:val="bullet"/>
+      <w:lvlText w:val=""/>
+      <w:lvlJc w:val="left"/>
+      <w:pPr>
+        <w:ind w:left="2880" w:hanging="360"/>
+      </w:pPr>
+      <w:rPr>
+        <w:rFonts w:ascii="Wingdings" w:hAnsi="Wingdings" w:hint="default"/>
+      </w:rPr>
+    </w:lvl>
+    <w:lvl w:ilvl="3" w:tplc="40090001" w:tentative="1">
+      <w:start w:val="1"/>
+      <w:numFmt w:val="bullet"/>
+      <w:lvlText w:val=""/>
+      <w:lvlJc w:val="left"/>
+      <w:pPr>
+        <w:ind w:left="3600" w:hanging="360"/>
+      </w:pPr>
+      <w:rPr>
+        <w:rFonts w:ascii="Symbol" w:hAnsi="Symbol" w:hint="default"/>
+      </w:rPr>
+    </w:lvl>
+    <w:lvl w:ilvl="4" w:tplc="40090003" w:tentative="1">
+      <w:start w:val="1"/>
+      <w:numFmt w:val="bullet"/>
+      <w:lvlText w:val="o"/>
+      <w:lvlJc w:val="left"/>
+      <w:pPr>
+        <w:ind w:left="4320" w:hanging="360"/>
+      </w:pPr>
+      <w:rPr>
+        <w:rFonts w:ascii="Courier New" w:hAnsi="Courier New" w:cs="Courier New" w:hint="default"/>
+      </w:rPr>
+    </w:lvl>
+    <w:lvl w:ilvl="5" w:tplc="40090005" w:tentative="1">
+      <w:start w:val="1"/>
+      <w:numFmt w:val="bullet"/>
+      <w:lvlText w:val=""/>
+      <w:lvlJc w:val="left"/>
+      <w:pPr>
+        <w:ind w:left="5040" w:hanging="360"/>
+      </w:pPr>
+      <w:rPr>
+        <w:rFonts w:ascii="Wingdings" w:hAnsi="Wingdings" w:hint="default"/>
+      </w:rPr>
+    </w:lvl>
+    <w:lvl w:ilvl="6" w:tplc="40090001" w:tentative="1">
+      <w:start w:val="1"/>
+      <w:numFmt w:val="bullet"/>
+      <w:lvlText w:val=""/>
+      <w:lvlJc w:val="left"/>
+      <w:pPr>
+        <w:ind w:left="5760" w:hanging="360"/>
+      </w:pPr>
+      <w:rPr>
+        <w:rFonts w:ascii="Symbol" w:hAnsi="Symbol" w:hint="default"/>
+      </w:rPr>
+    </w:lvl>
+    <w:lvl w:ilvl="7" w:tplc="40090003" w:tentative="1">
+      <w:start w:val="1"/>
+      <w:numFmt w:val="bullet"/>
+      <w:lvlText w:val="o"/>
+      <w:lvlJc w:val="left"/>
+      <w:pPr>
+        <w:ind w:left="6480" w:hanging="360"/>
+      </w:pPr>
+      <w:rPr>
+        <w:rFonts w:ascii="Courier New" w:hAnsi="Courier New" w:cs="Courier New" w:hint="default"/>
+      </w:rPr>
+    </w:lvl>
+    <w:lvl w:ilvl="8" w:tplc="40090005" w:tentative="1">
+      <w:start w:val="1"/>
+      <w:numFmt w:val="bullet"/>
+      <w:lvlText w:val=""/>
+      <w:lvlJc w:val="left"/>
+      <w:pPr>
+        <w:ind w:left="7200" w:hanging="360"/>
+      </w:pPr>
+      <w:rPr>
+        <w:rFonts w:ascii="Wingdings" w:hAnsi="Wingdings" w:hint="default"/>
+      </w:rPr>
+    </w:lvl>
+  </w:abstractNum>
+  <w:abstractNum w:abstractNumId="3">
     <w:nsid w:val="119126FF"/>
     <w:multiLevelType w:val="hybridMultilevel"/>
     <w:tmpl w:val="DA88524E"/>
@@ -3228,7 +3824,7 @@
       </w:pPr>
     </w:lvl>
   </w:abstractNum>
-  <w:abstractNum w:abstractNumId="3" w15:restartNumberingAfterBreak="0">
+  <w:abstractNum w:abstractNumId="4">
     <w:nsid w:val="18FE0CB8"/>
     <w:multiLevelType w:val="hybridMultilevel"/>
     <w:tmpl w:val="23583B08"/>
@@ -3341,7 +3937,7 @@
       </w:rPr>
     </w:lvl>
   </w:abstractNum>
-  <w:abstractNum w:abstractNumId="4" w15:restartNumberingAfterBreak="0">
+  <w:abstractNum w:abstractNumId="5">
     <w:nsid w:val="19E51F48"/>
     <w:multiLevelType w:val="hybridMultilevel"/>
     <w:tmpl w:val="7EE4802C"/>
@@ -3454,7 +4050,7 @@
       </w:rPr>
     </w:lvl>
   </w:abstractNum>
-  <w:abstractNum w:abstractNumId="5" w15:restartNumberingAfterBreak="0">
+  <w:abstractNum w:abstractNumId="6">
     <w:nsid w:val="1B135881"/>
     <w:multiLevelType w:val="hybridMultilevel"/>
     <w:tmpl w:val="450AEFC4"/>
@@ -3567,7 +4163,7 @@
       </w:rPr>
     </w:lvl>
   </w:abstractNum>
-  <w:abstractNum w:abstractNumId="6" w15:restartNumberingAfterBreak="0">
+  <w:abstractNum w:abstractNumId="7">
     <w:nsid w:val="1D4C2A28"/>
     <w:multiLevelType w:val="hybridMultilevel"/>
     <w:tmpl w:val="15FA54DA"/>
@@ -3680,7 +4276,7 @@
       </w:rPr>
     </w:lvl>
   </w:abstractNum>
-  <w:abstractNum w:abstractNumId="7" w15:restartNumberingAfterBreak="0">
+  <w:abstractNum w:abstractNumId="8">
     <w:nsid w:val="1DA85BD3"/>
     <w:multiLevelType w:val="hybridMultilevel"/>
     <w:tmpl w:val="F4503908"/>
@@ -3793,7 +4389,7 @@
       </w:rPr>
     </w:lvl>
   </w:abstractNum>
-  <w:abstractNum w:abstractNumId="8" w15:restartNumberingAfterBreak="0">
+  <w:abstractNum w:abstractNumId="9">
     <w:nsid w:val="21492C08"/>
     <w:multiLevelType w:val="hybridMultilevel"/>
     <w:tmpl w:val="D82A7568"/>
@@ -3906,7 +4502,7 @@
       </w:rPr>
     </w:lvl>
   </w:abstractNum>
-  <w:abstractNum w:abstractNumId="9" w15:restartNumberingAfterBreak="0">
+  <w:abstractNum w:abstractNumId="10">
     <w:nsid w:val="29170F7B"/>
     <w:multiLevelType w:val="hybridMultilevel"/>
     <w:tmpl w:val="1FA09D22"/>
@@ -4019,7 +4615,7 @@
       </w:rPr>
     </w:lvl>
   </w:abstractNum>
-  <w:abstractNum w:abstractNumId="10" w15:restartNumberingAfterBreak="0">
+  <w:abstractNum w:abstractNumId="11">
     <w:nsid w:val="2E180850"/>
     <w:multiLevelType w:val="hybridMultilevel"/>
     <w:tmpl w:val="50288852"/>
@@ -4132,7 +4728,7 @@
       </w:rPr>
     </w:lvl>
   </w:abstractNum>
-  <w:abstractNum w:abstractNumId="11" w15:restartNumberingAfterBreak="0">
+  <w:abstractNum w:abstractNumId="12">
     <w:nsid w:val="3B794370"/>
     <w:multiLevelType w:val="hybridMultilevel"/>
     <w:tmpl w:val="DA627D32"/>
@@ -4245,7 +4841,7 @@
       </w:rPr>
     </w:lvl>
   </w:abstractNum>
-  <w:abstractNum w:abstractNumId="12" w15:restartNumberingAfterBreak="0">
+  <w:abstractNum w:abstractNumId="13">
     <w:nsid w:val="3C890834"/>
     <w:multiLevelType w:val="hybridMultilevel"/>
     <w:tmpl w:val="BCD4C22C"/>
@@ -4358,7 +4954,7 @@
       </w:rPr>
     </w:lvl>
   </w:abstractNum>
-  <w:abstractNum w:abstractNumId="13" w15:restartNumberingAfterBreak="0">
+  <w:abstractNum w:abstractNumId="14">
     <w:nsid w:val="439578FF"/>
     <w:multiLevelType w:val="hybridMultilevel"/>
     <w:tmpl w:val="4F921E36"/>
@@ -4471,7 +5067,7 @@
       </w:rPr>
     </w:lvl>
   </w:abstractNum>
-  <w:abstractNum w:abstractNumId="14" w15:restartNumberingAfterBreak="0">
+  <w:abstractNum w:abstractNumId="15">
     <w:nsid w:val="43E9110E"/>
     <w:multiLevelType w:val="hybridMultilevel"/>
     <w:tmpl w:val="175A2752"/>
@@ -4584,7 +5180,7 @@
       </w:rPr>
     </w:lvl>
   </w:abstractNum>
-  <w:abstractNum w:abstractNumId="15" w15:restartNumberingAfterBreak="0">
+  <w:abstractNum w:abstractNumId="16">
     <w:nsid w:val="4BA669D9"/>
     <w:multiLevelType w:val="hybridMultilevel"/>
     <w:tmpl w:val="E06E8612"/>
@@ -4697,7 +5293,120 @@
       </w:rPr>
     </w:lvl>
   </w:abstractNum>
-  <w:abstractNum w:abstractNumId="16" w15:restartNumberingAfterBreak="0">
+  <w:abstractNum w:abstractNumId="17">
+    <w:nsid w:val="54C95AB6"/>
+    <w:multiLevelType w:val="hybridMultilevel"/>
+    <w:tmpl w:val="A164F9FE"/>
+    <w:lvl w:ilvl="0" w:tplc="40090001">
+      <w:start w:val="1"/>
+      <w:numFmt w:val="bullet"/>
+      <w:lvlText w:val=""/>
+      <w:lvlJc w:val="left"/>
+      <w:pPr>
+        <w:ind w:left="1080" w:hanging="360"/>
+      </w:pPr>
+      <w:rPr>
+        <w:rFonts w:ascii="Symbol" w:hAnsi="Symbol" w:hint="default"/>
+      </w:rPr>
+    </w:lvl>
+    <w:lvl w:ilvl="1" w:tplc="40090003" w:tentative="1">
+      <w:start w:val="1"/>
+      <w:numFmt w:val="bullet"/>
+      <w:lvlText w:val="o"/>
+      <w:lvlJc w:val="left"/>
+      <w:pPr>
+        <w:ind w:left="1800" w:hanging="360"/>
+      </w:pPr>
+      <w:rPr>
+        <w:rFonts w:ascii="Courier New" w:hAnsi="Courier New" w:cs="Courier New" w:hint="default"/>
+      </w:rPr>
+    </w:lvl>
+    <w:lvl w:ilvl="2" w:tplc="40090005" w:tentative="1">
+      <w:start w:val="1"/>
+      <w:numFmt w:val="bullet"/>
+      <w:lvlText w:val=""/>
+      <w:lvlJc w:val="left"/>
+      <w:pPr>
+        <w:ind w:left="2520" w:hanging="360"/>
+      </w:pPr>
+      <w:rPr>
+        <w:rFonts w:ascii="Wingdings" w:hAnsi="Wingdings" w:hint="default"/>
+      </w:rPr>
+    </w:lvl>
+    <w:lvl w:ilvl="3" w:tplc="40090001" w:tentative="1">
+      <w:start w:val="1"/>
+      <w:numFmt w:val="bullet"/>
+      <w:lvlText w:val=""/>
+      <w:lvlJc w:val="left"/>
+      <w:pPr>
+        <w:ind w:left="3240" w:hanging="360"/>
+      </w:pPr>
+      <w:rPr>
+        <w:rFonts w:ascii="Symbol" w:hAnsi="Symbol" w:hint="default"/>
+      </w:rPr>
+    </w:lvl>
+    <w:lvl w:ilvl="4" w:tplc="40090003" w:tentative="1">
+      <w:start w:val="1"/>
+      <w:numFmt w:val="bullet"/>
+      <w:lvlText w:val="o"/>
+      <w:lvlJc w:val="left"/>
+      <w:pPr>
+        <w:ind w:left="3960" w:hanging="360"/>
+      </w:pPr>
+      <w:rPr>
+        <w:rFonts w:ascii="Courier New" w:hAnsi="Courier New" w:cs="Courier New" w:hint="default"/>
+      </w:rPr>
+    </w:lvl>
+    <w:lvl w:ilvl="5" w:tplc="40090005" w:tentative="1">
+      <w:start w:val="1"/>
+      <w:numFmt w:val="bullet"/>
+      <w:lvlText w:val=""/>
+      <w:lvlJc w:val="left"/>
+      <w:pPr>
+        <w:ind w:left="4680" w:hanging="360"/>
+      </w:pPr>
+      <w:rPr>
+        <w:rFonts w:ascii="Wingdings" w:hAnsi="Wingdings" w:hint="default"/>
+      </w:rPr>
+    </w:lvl>
+    <w:lvl w:ilvl="6" w:tplc="40090001" w:tentative="1">
+      <w:start w:val="1"/>
+      <w:numFmt w:val="bullet"/>
+      <w:lvlText w:val=""/>
+      <w:lvlJc w:val="left"/>
+      <w:pPr>
+        <w:ind w:left="5400" w:hanging="360"/>
+      </w:pPr>
+      <w:rPr>
+        <w:rFonts w:ascii="Symbol" w:hAnsi="Symbol" w:hint="default"/>
+      </w:rPr>
+    </w:lvl>
+    <w:lvl w:ilvl="7" w:tplc="40090003" w:tentative="1">
+      <w:start w:val="1"/>
+      <w:numFmt w:val="bullet"/>
+      <w:lvlText w:val="o"/>
+      <w:lvlJc w:val="left"/>
+      <w:pPr>
+        <w:ind w:left="6120" w:hanging="360"/>
+      </w:pPr>
+      <w:rPr>
+        <w:rFonts w:ascii="Courier New" w:hAnsi="Courier New" w:cs="Courier New" w:hint="default"/>
+      </w:rPr>
+    </w:lvl>
+    <w:lvl w:ilvl="8" w:tplc="40090005" w:tentative="1">
+      <w:start w:val="1"/>
+      <w:numFmt w:val="bullet"/>
+      <w:lvlText w:val=""/>
+      <w:lvlJc w:val="left"/>
+      <w:pPr>
+        <w:ind w:left="6840" w:hanging="360"/>
+      </w:pPr>
+      <w:rPr>
+        <w:rFonts w:ascii="Wingdings" w:hAnsi="Wingdings" w:hint="default"/>
+      </w:rPr>
+    </w:lvl>
+  </w:abstractNum>
+  <w:abstractNum w:abstractNumId="18">
     <w:nsid w:val="55753CFE"/>
     <w:multiLevelType w:val="hybridMultilevel"/>
     <w:tmpl w:val="3F6474A4"/>
@@ -4810,7 +5519,7 @@
       </w:rPr>
     </w:lvl>
   </w:abstractNum>
-  <w:abstractNum w:abstractNumId="17" w15:restartNumberingAfterBreak="0">
+  <w:abstractNum w:abstractNumId="19">
     <w:nsid w:val="55CE04F1"/>
     <w:multiLevelType w:val="hybridMultilevel"/>
     <w:tmpl w:val="7D2EC602"/>
@@ -4923,7 +5632,7 @@
       </w:rPr>
     </w:lvl>
   </w:abstractNum>
-  <w:abstractNum w:abstractNumId="18" w15:restartNumberingAfterBreak="0">
+  <w:abstractNum w:abstractNumId="20">
     <w:nsid w:val="57080707"/>
     <w:multiLevelType w:val="hybridMultilevel"/>
     <w:tmpl w:val="90385854"/>
@@ -5036,7 +5745,7 @@
       </w:rPr>
     </w:lvl>
   </w:abstractNum>
-  <w:abstractNum w:abstractNumId="19" w15:restartNumberingAfterBreak="0">
+  <w:abstractNum w:abstractNumId="21">
     <w:nsid w:val="5A7C22D0"/>
     <w:multiLevelType w:val="hybridMultilevel"/>
     <w:tmpl w:val="6B029082"/>
@@ -5149,7 +5858,7 @@
       </w:rPr>
     </w:lvl>
   </w:abstractNum>
-  <w:abstractNum w:abstractNumId="20" w15:restartNumberingAfterBreak="0">
+  <w:abstractNum w:abstractNumId="22">
     <w:nsid w:val="5C060D79"/>
     <w:multiLevelType w:val="hybridMultilevel"/>
     <w:tmpl w:val="FC90D316"/>
@@ -5262,7 +5971,7 @@
       </w:rPr>
     </w:lvl>
   </w:abstractNum>
-  <w:abstractNum w:abstractNumId="21" w15:restartNumberingAfterBreak="0">
+  <w:abstractNum w:abstractNumId="23">
     <w:nsid w:val="5CE221C5"/>
     <w:multiLevelType w:val="hybridMultilevel"/>
     <w:tmpl w:val="79B6CE32"/>
@@ -5375,7 +6084,7 @@
       </w:rPr>
     </w:lvl>
   </w:abstractNum>
-  <w:abstractNum w:abstractNumId="22" w15:restartNumberingAfterBreak="0">
+  <w:abstractNum w:abstractNumId="24">
     <w:nsid w:val="60642027"/>
     <w:multiLevelType w:val="hybridMultilevel"/>
     <w:tmpl w:val="79983984"/>
@@ -5488,7 +6197,7 @@
       </w:rPr>
     </w:lvl>
   </w:abstractNum>
-  <w:abstractNum w:abstractNumId="23" w15:restartNumberingAfterBreak="0">
+  <w:abstractNum w:abstractNumId="25">
     <w:nsid w:val="63F16565"/>
     <w:multiLevelType w:val="hybridMultilevel"/>
     <w:tmpl w:val="5EDC8F2A"/>
@@ -5601,7 +6310,7 @@
       </w:rPr>
     </w:lvl>
   </w:abstractNum>
-  <w:abstractNum w:abstractNumId="24" w15:restartNumberingAfterBreak="0">
+  <w:abstractNum w:abstractNumId="26">
     <w:nsid w:val="7A9D24EB"/>
     <w:multiLevelType w:val="hybridMultilevel"/>
     <w:tmpl w:val="0E52A6FA"/>
@@ -5714,86 +6423,208 @@
       </w:rPr>
     </w:lvl>
   </w:abstractNum>
+  <w:abstractNum w:abstractNumId="27">
+    <w:nsid w:val="7D556C49"/>
+    <w:multiLevelType w:val="hybridMultilevel"/>
+    <w:tmpl w:val="09008888"/>
+    <w:lvl w:ilvl="0" w:tplc="40090001">
+      <w:start w:val="1"/>
+      <w:numFmt w:val="bullet"/>
+      <w:lvlText w:val=""/>
+      <w:lvlJc w:val="left"/>
+      <w:pPr>
+        <w:ind w:left="1080" w:hanging="360"/>
+      </w:pPr>
+      <w:rPr>
+        <w:rFonts w:ascii="Symbol" w:hAnsi="Symbol" w:hint="default"/>
+      </w:rPr>
+    </w:lvl>
+    <w:lvl w:ilvl="1" w:tplc="40090003" w:tentative="1">
+      <w:start w:val="1"/>
+      <w:numFmt w:val="bullet"/>
+      <w:lvlText w:val="o"/>
+      <w:lvlJc w:val="left"/>
+      <w:pPr>
+        <w:ind w:left="1800" w:hanging="360"/>
+      </w:pPr>
+      <w:rPr>
+        <w:rFonts w:ascii="Courier New" w:hAnsi="Courier New" w:cs="Courier New" w:hint="default"/>
+      </w:rPr>
+    </w:lvl>
+    <w:lvl w:ilvl="2" w:tplc="40090005" w:tentative="1">
+      <w:start w:val="1"/>
+      <w:numFmt w:val="bullet"/>
+      <w:lvlText w:val=""/>
+      <w:lvlJc w:val="left"/>
+      <w:pPr>
+        <w:ind w:left="2520" w:hanging="360"/>
+      </w:pPr>
+      <w:rPr>
+        <w:rFonts w:ascii="Wingdings" w:hAnsi="Wingdings" w:hint="default"/>
+      </w:rPr>
+    </w:lvl>
+    <w:lvl w:ilvl="3" w:tplc="40090001" w:tentative="1">
+      <w:start w:val="1"/>
+      <w:numFmt w:val="bullet"/>
+      <w:lvlText w:val=""/>
+      <w:lvlJc w:val="left"/>
+      <w:pPr>
+        <w:ind w:left="3240" w:hanging="360"/>
+      </w:pPr>
+      <w:rPr>
+        <w:rFonts w:ascii="Symbol" w:hAnsi="Symbol" w:hint="default"/>
+      </w:rPr>
+    </w:lvl>
+    <w:lvl w:ilvl="4" w:tplc="40090003" w:tentative="1">
+      <w:start w:val="1"/>
+      <w:numFmt w:val="bullet"/>
+      <w:lvlText w:val="o"/>
+      <w:lvlJc w:val="left"/>
+      <w:pPr>
+        <w:ind w:left="3960" w:hanging="360"/>
+      </w:pPr>
+      <w:rPr>
+        <w:rFonts w:ascii="Courier New" w:hAnsi="Courier New" w:cs="Courier New" w:hint="default"/>
+      </w:rPr>
+    </w:lvl>
+    <w:lvl w:ilvl="5" w:tplc="40090005" w:tentative="1">
+      <w:start w:val="1"/>
+      <w:numFmt w:val="bullet"/>
+      <w:lvlText w:val=""/>
+      <w:lvlJc w:val="left"/>
+      <w:pPr>
+        <w:ind w:left="4680" w:hanging="360"/>
+      </w:pPr>
+      <w:rPr>
+        <w:rFonts w:ascii="Wingdings" w:hAnsi="Wingdings" w:hint="default"/>
+      </w:rPr>
+    </w:lvl>
+    <w:lvl w:ilvl="6" w:tplc="40090001" w:tentative="1">
+      <w:start w:val="1"/>
+      <w:numFmt w:val="bullet"/>
+      <w:lvlText w:val=""/>
+      <w:lvlJc w:val="left"/>
+      <w:pPr>
+        <w:ind w:left="5400" w:hanging="360"/>
+      </w:pPr>
+      <w:rPr>
+        <w:rFonts w:ascii="Symbol" w:hAnsi="Symbol" w:hint="default"/>
+      </w:rPr>
+    </w:lvl>
+    <w:lvl w:ilvl="7" w:tplc="40090003" w:tentative="1">
+      <w:start w:val="1"/>
+      <w:numFmt w:val="bullet"/>
+      <w:lvlText w:val="o"/>
+      <w:lvlJc w:val="left"/>
+      <w:pPr>
+        <w:ind w:left="6120" w:hanging="360"/>
+      </w:pPr>
+      <w:rPr>
+        <w:rFonts w:ascii="Courier New" w:hAnsi="Courier New" w:cs="Courier New" w:hint="default"/>
+      </w:rPr>
+    </w:lvl>
+    <w:lvl w:ilvl="8" w:tplc="40090005" w:tentative="1">
+      <w:start w:val="1"/>
+      <w:numFmt w:val="bullet"/>
+      <w:lvlText w:val=""/>
+      <w:lvlJc w:val="left"/>
+      <w:pPr>
+        <w:ind w:left="6840" w:hanging="360"/>
+      </w:pPr>
+      <w:rPr>
+        <w:rFonts w:ascii="Wingdings" w:hAnsi="Wingdings" w:hint="default"/>
+      </w:rPr>
+    </w:lvl>
+  </w:abstractNum>
   <w:num w:numId="1">
-    <w:abstractNumId w:val="2"/>
+    <w:abstractNumId w:val="3"/>
   </w:num>
   <w:num w:numId="2">
+    <w:abstractNumId w:val="22"/>
+  </w:num>
+  <w:num w:numId="3">
+    <w:abstractNumId w:val="8"/>
+  </w:num>
+  <w:num w:numId="4">
+    <w:abstractNumId w:val="11"/>
+  </w:num>
+  <w:num w:numId="5">
+    <w:abstractNumId w:val="9"/>
+  </w:num>
+  <w:num w:numId="6">
+    <w:abstractNumId w:val="21"/>
+  </w:num>
+  <w:num w:numId="7">
+    <w:abstractNumId w:val="19"/>
+  </w:num>
+  <w:num w:numId="8">
+    <w:abstractNumId w:val="26"/>
+  </w:num>
+  <w:num w:numId="9">
+    <w:abstractNumId w:val="18"/>
+  </w:num>
+  <w:num w:numId="10">
+    <w:abstractNumId w:val="5"/>
+  </w:num>
+  <w:num w:numId="11">
+    <w:abstractNumId w:val="25"/>
+  </w:num>
+  <w:num w:numId="12">
+    <w:abstractNumId w:val="6"/>
+  </w:num>
+  <w:num w:numId="13">
     <w:abstractNumId w:val="20"/>
   </w:num>
-  <w:num w:numId="3">
-    <w:abstractNumId w:val="7"/>
+  <w:num w:numId="14">
+    <w:abstractNumId w:val="4"/>
   </w:num>
-  <w:num w:numId="4">
-    <w:abstractNumId w:val="10"/>
+  <w:num w:numId="15">
+    <w:abstractNumId w:val="23"/>
   </w:num>
-  <w:num w:numId="5">
-    <w:abstractNumId w:val="8"/>
+  <w:num w:numId="16">
+    <w:abstractNumId w:val="15"/>
   </w:num>
-  <w:num w:numId="6">
-    <w:abstractNumId w:val="19"/>
+  <w:num w:numId="17">
+    <w:abstractNumId w:val="12"/>
   </w:num>
-  <w:num w:numId="7">
-    <w:abstractNumId w:val="17"/>
-  </w:num>
-  <w:num w:numId="8">
+  <w:num w:numId="18">
     <w:abstractNumId w:val="24"/>
   </w:num>
-  <w:num w:numId="9">
-    <w:abstractNumId w:val="16"/>
-  </w:num>
-  <w:num w:numId="10">
-    <w:abstractNumId w:val="4"/>
-  </w:num>
-  <w:num w:numId="11">
-    <w:abstractNumId w:val="23"/>
-  </w:num>
-  <w:num w:numId="12">
-    <w:abstractNumId w:val="5"/>
-  </w:num>
-  <w:num w:numId="13">
-    <w:abstractNumId w:val="18"/>
-  </w:num>
-  <w:num w:numId="14">
-    <w:abstractNumId w:val="3"/>
-  </w:num>
-  <w:num w:numId="15">
-    <w:abstractNumId w:val="21"/>
-  </w:num>
-  <w:num w:numId="16">
+  <w:num w:numId="19">
     <w:abstractNumId w:val="14"/>
-  </w:num>
-  <w:num w:numId="17">
-    <w:abstractNumId w:val="11"/>
-  </w:num>
-  <w:num w:numId="18">
-    <w:abstractNumId w:val="22"/>
-  </w:num>
-  <w:num w:numId="19">
-    <w:abstractNumId w:val="13"/>
   </w:num>
   <w:num w:numId="20">
     <w:abstractNumId w:val="1"/>
   </w:num>
   <w:num w:numId="21">
-    <w:abstractNumId w:val="12"/>
+    <w:abstractNumId w:val="13"/>
   </w:num>
   <w:num w:numId="22">
     <w:abstractNumId w:val="0"/>
   </w:num>
   <w:num w:numId="23">
-    <w:abstractNumId w:val="15"/>
+    <w:abstractNumId w:val="16"/>
   </w:num>
   <w:num w:numId="24">
-    <w:abstractNumId w:val="9"/>
+    <w:abstractNumId w:val="10"/>
   </w:num>
   <w:num w:numId="25">
-    <w:abstractNumId w:val="6"/>
+    <w:abstractNumId w:val="7"/>
+  </w:num>
+  <w:num w:numId="26">
+    <w:abstractNumId w:val="27"/>
+  </w:num>
+  <w:num w:numId="27">
+    <w:abstractNumId w:val="2"/>
+  </w:num>
+  <w:num w:numId="28">
+    <w:abstractNumId w:val="17"/>
   </w:num>
 </w:numbering>
 </file>
 
 <file path=word/styles.xml><?xml version="1.0" encoding="utf-8"?>
-<w:styles xmlns:mc="http://schemas.openxmlformats.org/markup-compatibility/2006" xmlns:r="http://schemas.openxmlformats.org/officeDocument/2006/relationships" xmlns:w="http://schemas.openxmlformats.org/wordprocessingml/2006/main" xmlns:w14="http://schemas.microsoft.com/office/word/2010/wordml" xmlns:w15="http://schemas.microsoft.com/office/word/2012/wordml" xmlns:w16se="http://schemas.microsoft.com/office/word/2015/wordml/symex" mc:Ignorable="w14 w15 w16se">
+<w:styles xmlns:mc="http://schemas.openxmlformats.org/markup-compatibility/2006" xmlns:r="http://schemas.openxmlformats.org/officeDocument/2006/relationships" xmlns:w="http://schemas.openxmlformats.org/wordprocessingml/2006/main" xmlns:w14="http://schemas.microsoft.com/office/word/2010/wordml" xmlns:w15="http://schemas.microsoft.com/office/word/2012/wordml" mc:Ignorable="w14 w15">
   <w:docDefaults>
     <w:rPrDefault>
       <w:rPr>
@@ -6502,7 +7333,7 @@
 </file>
 
 <file path=customXml/itemProps1.xml><?xml version="1.0" encoding="utf-8"?>
-<ds:datastoreItem xmlns:ds="http://schemas.openxmlformats.org/officeDocument/2006/customXml" ds:itemID="{FC5E49B5-8E79-4706-8124-BEA2B68F9592}">
+<ds:datastoreItem xmlns:ds="http://schemas.openxmlformats.org/officeDocument/2006/customXml" ds:itemID="{2C9ED9EF-9205-4FF7-9FD0-B1500BFBC6D2}">
   <ds:schemaRefs>
     <ds:schemaRef ds:uri="http://schemas.openxmlformats.org/officeDocument/2006/bibliography"/>
   </ds:schemaRefs>

</xml_diff>